<commit_message>
Writing paper almost finished
- Paper and presentation almost done
- Waiting on DPSO results once more
</commit_message>
<xml_diff>
--- a/Ognjen Stamenkovic - Minimum Steiner Tree.docx
+++ b/Ognjen Stamenkovic - Minimum Steiner Tree.docx
@@ -13,8 +13,6 @@
           <w:szCs w:val="56"/>
         </w:rPr>
       </w:pPr>
-      <w:bookmarkStart w:id="0" w:name="_GoBack"/>
-      <w:bookmarkEnd w:id="0"/>
       <w:r>
         <w:rPr>
           <w:noProof/>
@@ -517,7 +515,7 @@
             </w:rPr>
             <w:fldChar w:fldCharType="separate"/>
           </w:r>
-          <w:hyperlink w:anchor="_Toc83091605" w:history="1">
+          <w:hyperlink w:anchor="_Toc83153210" w:history="1">
             <w:r>
               <w:rPr>
                 <w:rStyle w:val="Hyperlink"/>
@@ -560,7 +558,7 @@
                 <w:noProof/>
                 <w:webHidden/>
               </w:rPr>
-              <w:instrText xml:space="preserve"> PAGEREF _Toc83091605 \h </w:instrText>
+              <w:instrText xml:space="preserve"> PAGEREF _Toc83153210 \h </w:instrText>
             </w:r>
             <w:r>
               <w:rPr>
@@ -605,7 +603,7 @@
               <w:szCs w:val="22"/>
             </w:rPr>
           </w:pPr>
-          <w:hyperlink w:anchor="_Toc83091606" w:history="1">
+          <w:hyperlink w:anchor="_Toc83153211" w:history="1">
             <w:r>
               <w:rPr>
                 <w:rStyle w:val="Hyperlink"/>
@@ -648,7 +646,7 @@
                 <w:noProof/>
                 <w:webHidden/>
               </w:rPr>
-              <w:instrText xml:space="preserve"> PAGEREF _Toc83091606 \h </w:instrText>
+              <w:instrText xml:space="preserve"> PAGEREF _Toc83153211 \h </w:instrText>
             </w:r>
             <w:r>
               <w:rPr>
@@ -693,7 +691,7 @@
               <w:szCs w:val="22"/>
             </w:rPr>
           </w:pPr>
-          <w:hyperlink w:anchor="_Toc83091607" w:history="1">
+          <w:hyperlink w:anchor="_Toc83153212" w:history="1">
             <w:r>
               <w:rPr>
                 <w:rStyle w:val="Hyperlink"/>
@@ -736,7 +734,7 @@
                 <w:noProof/>
                 <w:webHidden/>
               </w:rPr>
-              <w:instrText xml:space="preserve"> PAGEREF _Toc83091607 \h </w:instrText>
+              <w:instrText xml:space="preserve"> PAGEREF _Toc83153212 \h </w:instrText>
             </w:r>
             <w:r>
               <w:rPr>
@@ -781,7 +779,7 @@
               <w:szCs w:val="22"/>
             </w:rPr>
           </w:pPr>
-          <w:hyperlink w:anchor="_Toc83091608" w:history="1">
+          <w:hyperlink w:anchor="_Toc83153213" w:history="1">
             <w:r>
               <w:rPr>
                 <w:rStyle w:val="Hyperlink"/>
@@ -824,7 +822,7 @@
                 <w:noProof/>
                 <w:webHidden/>
               </w:rPr>
-              <w:instrText xml:space="preserve"> PAGEREF _Toc83091608 \h </w:instrText>
+              <w:instrText xml:space="preserve"> PAGEREF _Toc83153213 \h </w:instrText>
             </w:r>
             <w:r>
               <w:rPr>
@@ -869,7 +867,7 @@
               <w:szCs w:val="22"/>
             </w:rPr>
           </w:pPr>
-          <w:hyperlink w:anchor="_Toc83091609" w:history="1">
+          <w:hyperlink w:anchor="_Toc83153214" w:history="1">
             <w:r>
               <w:rPr>
                 <w:rStyle w:val="Hyperlink"/>
@@ -912,7 +910,7 @@
                 <w:noProof/>
                 <w:webHidden/>
               </w:rPr>
-              <w:instrText xml:space="preserve"> PAGEREF _Toc83091609 \h </w:instrText>
+              <w:instrText xml:space="preserve"> PAGEREF _Toc83153214 \h </w:instrText>
             </w:r>
             <w:r>
               <w:rPr>
@@ -957,7 +955,7 @@
               <w:szCs w:val="22"/>
             </w:rPr>
           </w:pPr>
-          <w:hyperlink w:anchor="_Toc83091610" w:history="1">
+          <w:hyperlink w:anchor="_Toc83153215" w:history="1">
             <w:r>
               <w:rPr>
                 <w:rStyle w:val="Hyperlink"/>
@@ -1002,7 +1000,7 @@
                 <w:noProof/>
                 <w:webHidden/>
               </w:rPr>
-              <w:instrText xml:space="preserve"> PAGEREF _Toc83091610 \h </w:instrText>
+              <w:instrText xml:space="preserve"> PAGEREF _Toc83153215 \h </w:instrText>
             </w:r>
             <w:r>
               <w:rPr>
@@ -1047,7 +1045,7 @@
               <w:szCs w:val="22"/>
             </w:rPr>
           </w:pPr>
-          <w:hyperlink w:anchor="_Toc83091611" w:history="1">
+          <w:hyperlink w:anchor="_Toc83153216" w:history="1">
             <w:r>
               <w:rPr>
                 <w:rStyle w:val="Hyperlink"/>
@@ -1092,7 +1090,7 @@
                 <w:noProof/>
                 <w:webHidden/>
               </w:rPr>
-              <w:instrText xml:space="preserve"> PAGEREF _Toc83091611 \h </w:instrText>
+              <w:instrText xml:space="preserve"> PAGEREF _Toc83153216 \h </w:instrText>
             </w:r>
             <w:r>
               <w:rPr>
@@ -1137,7 +1135,7 @@
               <w:szCs w:val="22"/>
             </w:rPr>
           </w:pPr>
-          <w:hyperlink w:anchor="_Toc83091612" w:history="1">
+          <w:hyperlink w:anchor="_Toc83153217" w:history="1">
             <w:r>
               <w:rPr>
                 <w:rStyle w:val="Hyperlink"/>
@@ -1182,7 +1180,7 @@
                 <w:noProof/>
                 <w:webHidden/>
               </w:rPr>
-              <w:instrText xml:space="preserve"> PAGEREF _Toc83091612 \h </w:instrText>
+              <w:instrText xml:space="preserve"> PAGEREF _Toc83153217 \h </w:instrText>
             </w:r>
             <w:r>
               <w:rPr>
@@ -1227,7 +1225,7 @@
               <w:szCs w:val="22"/>
             </w:rPr>
           </w:pPr>
-          <w:hyperlink w:anchor="_Toc83091613" w:history="1">
+          <w:hyperlink w:anchor="_Toc83153218" w:history="1">
             <w:r>
               <w:rPr>
                 <w:rStyle w:val="Hyperlink"/>
@@ -1272,7 +1270,7 @@
                 <w:noProof/>
                 <w:webHidden/>
               </w:rPr>
-              <w:instrText xml:space="preserve"> PAGEREF _Toc83091613 \h </w:instrText>
+              <w:instrText xml:space="preserve"> PAGEREF _Toc83153218 \h </w:instrText>
             </w:r>
             <w:r>
               <w:rPr>
@@ -1317,7 +1315,7 @@
               <w:szCs w:val="22"/>
             </w:rPr>
           </w:pPr>
-          <w:hyperlink w:anchor="_Toc83091614" w:history="1">
+          <w:hyperlink w:anchor="_Toc83153219" w:history="1">
             <w:r>
               <w:rPr>
                 <w:rStyle w:val="Hyperlink"/>
@@ -1362,7 +1360,7 @@
                 <w:noProof/>
                 <w:webHidden/>
               </w:rPr>
-              <w:instrText xml:space="preserve"> PAGEREF _Toc83091614 \h </w:instrText>
+              <w:instrText xml:space="preserve"> PAGEREF _Toc83153219 \h </w:instrText>
             </w:r>
             <w:r>
               <w:rPr>
@@ -1382,7 +1380,7 @@
                 <w:noProof/>
                 <w:webHidden/>
               </w:rPr>
-              <w:t>12</w:t>
+              <w:t>13</w:t>
             </w:r>
             <w:r>
               <w:rPr>
@@ -1407,7 +1405,7 @@
               <w:szCs w:val="22"/>
             </w:rPr>
           </w:pPr>
-          <w:hyperlink w:anchor="_Toc83091615" w:history="1">
+          <w:hyperlink w:anchor="_Toc83153220" w:history="1">
             <w:r>
               <w:rPr>
                 <w:rStyle w:val="Hyperlink"/>
@@ -1452,7 +1450,7 @@
                 <w:noProof/>
                 <w:webHidden/>
               </w:rPr>
-              <w:instrText xml:space="preserve"> PAGEREF _Toc83091615 \h </w:instrText>
+              <w:instrText xml:space="preserve"> PAGEREF _Toc83153220 \h </w:instrText>
             </w:r>
             <w:r>
               <w:rPr>
@@ -1472,7 +1470,7 @@
                 <w:noProof/>
                 <w:webHidden/>
               </w:rPr>
-              <w:t>12</w:t>
+              <w:t>14</w:t>
             </w:r>
             <w:r>
               <w:rPr>
@@ -1497,7 +1495,7 @@
               <w:szCs w:val="22"/>
             </w:rPr>
           </w:pPr>
-          <w:hyperlink w:anchor="_Toc83091616" w:history="1">
+          <w:hyperlink w:anchor="_Toc83153221" w:history="1">
             <w:r>
               <w:rPr>
                 <w:rStyle w:val="Hyperlink"/>
@@ -1542,7 +1540,7 @@
                 <w:noProof/>
                 <w:webHidden/>
               </w:rPr>
-              <w:instrText xml:space="preserve"> PAGEREF _Toc83091616 \h </w:instrText>
+              <w:instrText xml:space="preserve"> PAGEREF _Toc83153221 \h </w:instrText>
             </w:r>
             <w:r>
               <w:rPr>
@@ -1562,7 +1560,7 @@
                 <w:noProof/>
                 <w:webHidden/>
               </w:rPr>
-              <w:t>12</w:t>
+              <w:t>15</w:t>
             </w:r>
             <w:r>
               <w:rPr>
@@ -1587,7 +1585,7 @@
               <w:szCs w:val="22"/>
             </w:rPr>
           </w:pPr>
-          <w:hyperlink w:anchor="_Toc83091617" w:history="1">
+          <w:hyperlink w:anchor="_Toc83153222" w:history="1">
             <w:r>
               <w:rPr>
                 <w:rStyle w:val="Hyperlink"/>
@@ -1630,7 +1628,7 @@
                 <w:noProof/>
                 <w:webHidden/>
               </w:rPr>
-              <w:instrText xml:space="preserve"> PAGEREF _Toc83091617 \h </w:instrText>
+              <w:instrText xml:space="preserve"> PAGEREF _Toc83153222 \h </w:instrText>
             </w:r>
             <w:r>
               <w:rPr>
@@ -1650,7 +1648,7 @@
                 <w:noProof/>
                 <w:webHidden/>
               </w:rPr>
-              <w:t>13</w:t>
+              <w:t>16</w:t>
             </w:r>
             <w:r>
               <w:rPr>
@@ -1776,7 +1774,7 @@
           <w:iCs w:val="0"/>
         </w:rPr>
       </w:pPr>
-      <w:bookmarkStart w:id="1" w:name="_Toc83091605"/>
+      <w:bookmarkStart w:id="0" w:name="_Toc83153210"/>
       <w:proofErr w:type="spellStart"/>
       <w:r>
         <w:rPr>
@@ -1787,7 +1785,7 @@
         <w:lastRenderedPageBreak/>
         <w:t>Uvod</w:t>
       </w:r>
-      <w:bookmarkEnd w:id="1"/>
+      <w:bookmarkEnd w:id="0"/>
       <w:proofErr w:type="spellEnd"/>
     </w:p>
     <w:p/>
@@ -3291,7 +3289,7 @@
           <w:numId w:val="10"/>
         </w:numPr>
       </w:pPr>
-      <w:bookmarkStart w:id="2" w:name="_Toc83091606"/>
+      <w:bookmarkStart w:id="1" w:name="_Toc83153211"/>
       <w:proofErr w:type="spellStart"/>
       <w:r>
         <w:t>Skup</w:t>
@@ -3304,7 +3302,7 @@
       <w:r>
         <w:t>podataka</w:t>
       </w:r>
-      <w:bookmarkEnd w:id="2"/>
+      <w:bookmarkEnd w:id="1"/>
       <w:proofErr w:type="spellEnd"/>
     </w:p>
     <w:p/>
@@ -3370,19 +3368,34 @@
       </w:r>
       <w:proofErr w:type="spellStart"/>
       <w:r>
+        <w:rPr>
+          <w:i/>
+        </w:rPr>
         <w:t>SteinLib</w:t>
       </w:r>
       <w:proofErr w:type="spellEnd"/>
       <w:r>
-        <w:t xml:space="preserve"> </w:t>
-      </w:r>
-      <w:proofErr w:type="spellStart"/>
-      <w:r>
+        <w:rPr>
+          <w:i/>
+        </w:rPr>
+        <w:t xml:space="preserve"> </w:t>
+      </w:r>
+      <w:proofErr w:type="spellStart"/>
+      <w:r>
+        <w:rPr>
+          <w:i/>
+        </w:rPr>
         <w:t>Testdata</w:t>
       </w:r>
       <w:proofErr w:type="spellEnd"/>
       <w:r>
-        <w:t xml:space="preserve"> Library </w:t>
+        <w:rPr>
+          <w:i/>
+        </w:rPr>
+        <w:t xml:space="preserve"> Library</w:t>
+      </w:r>
+      <w:r>
+        <w:t xml:space="preserve"> </w:t>
       </w:r>
       <w:proofErr w:type="spellStart"/>
       <w:r>
@@ -3724,7 +3737,7 @@
       <w:pPr>
         <w:pStyle w:val="Heading2"/>
       </w:pPr>
-      <w:bookmarkStart w:id="3" w:name="_Toc83091607"/>
+      <w:bookmarkStart w:id="2" w:name="_Toc83153212"/>
       <w:proofErr w:type="spellStart"/>
       <w:r>
         <w:t>Opis</w:t>
@@ -3745,7 +3758,7 @@
       <w:r>
         <w:t>podataka</w:t>
       </w:r>
-      <w:bookmarkEnd w:id="3"/>
+      <w:bookmarkEnd w:id="2"/>
       <w:proofErr w:type="spellEnd"/>
     </w:p>
     <w:p/>
@@ -3994,11 +4007,15 @@
     <w:p>
       <w:pPr>
         <w:jc w:val="center"/>
+        <w:rPr>
+          <w:sz w:val="24"/>
+        </w:rPr>
       </w:pPr>
       <w:proofErr w:type="spellStart"/>
       <w:r>
         <w:rPr>
           <w:b/>
+          <w:sz w:val="24"/>
         </w:rPr>
         <w:t>Slika</w:t>
       </w:r>
@@ -4006,22 +4023,35 @@
       <w:r>
         <w:rPr>
           <w:b/>
+          <w:sz w:val="24"/>
         </w:rPr>
         <w:t xml:space="preserve"> 1</w:t>
       </w:r>
       <w:r>
+        <w:rPr>
+          <w:sz w:val="24"/>
+        </w:rPr>
         <w:t xml:space="preserve">: Primer </w:t>
       </w:r>
       <w:proofErr w:type="spellStart"/>
       <w:r>
+        <w:rPr>
+          <w:sz w:val="24"/>
+        </w:rPr>
         <w:t>formata</w:t>
       </w:r>
       <w:proofErr w:type="spellEnd"/>
       <w:r>
-        <w:t xml:space="preserve"> </w:t>
-      </w:r>
-      <w:proofErr w:type="spellStart"/>
-      <w:r>
+        <w:rPr>
+          <w:sz w:val="24"/>
+        </w:rPr>
+        <w:t xml:space="preserve"> </w:t>
+      </w:r>
+      <w:proofErr w:type="spellStart"/>
+      <w:r>
+        <w:rPr>
+          <w:sz w:val="24"/>
+        </w:rPr>
         <w:t>podataka</w:t>
       </w:r>
       <w:proofErr w:type="spellEnd"/>
@@ -4834,7 +4864,7 @@
       <w:pPr>
         <w:pStyle w:val="Heading1"/>
       </w:pPr>
-      <w:bookmarkStart w:id="4" w:name="_Toc83091608"/>
+      <w:bookmarkStart w:id="3" w:name="_Toc83153213"/>
       <w:proofErr w:type="spellStart"/>
       <w:r>
         <w:t>Optimizacioni</w:t>
@@ -4847,28 +4877,28 @@
       <w:r>
         <w:t>algoritmi</w:t>
       </w:r>
+      <w:bookmarkEnd w:id="3"/>
+      <w:proofErr w:type="spellEnd"/>
+    </w:p>
+    <w:p/>
+    <w:p>
+      <w:pPr>
+        <w:pStyle w:val="Heading2"/>
+      </w:pPr>
+      <w:bookmarkStart w:id="4" w:name="_Toc83153214"/>
+      <w:proofErr w:type="spellStart"/>
+      <w:r>
+        <w:t>Genetski</w:t>
+      </w:r>
+      <w:proofErr w:type="spellEnd"/>
+      <w:r>
+        <w:t xml:space="preserve"> </w:t>
+      </w:r>
+      <w:proofErr w:type="spellStart"/>
+      <w:r>
+        <w:t>algoritam</w:t>
+      </w:r>
       <w:bookmarkEnd w:id="4"/>
-      <w:proofErr w:type="spellEnd"/>
-    </w:p>
-    <w:p/>
-    <w:p>
-      <w:pPr>
-        <w:pStyle w:val="Heading2"/>
-      </w:pPr>
-      <w:bookmarkStart w:id="5" w:name="_Toc83091609"/>
-      <w:proofErr w:type="spellStart"/>
-      <w:r>
-        <w:t>Genetski</w:t>
-      </w:r>
-      <w:proofErr w:type="spellEnd"/>
-      <w:r>
-        <w:t xml:space="preserve"> </w:t>
-      </w:r>
-      <w:proofErr w:type="spellStart"/>
-      <w:r>
-        <w:t>algoritam</w:t>
-      </w:r>
-      <w:bookmarkEnd w:id="5"/>
       <w:proofErr w:type="spellEnd"/>
     </w:p>
     <w:p>
@@ -6307,14 +6337,14 @@
           <w:lang w:val="sr-Latn-RS"/>
         </w:rPr>
       </w:pPr>
-      <w:bookmarkStart w:id="6" w:name="_Toc83091610"/>
+      <w:bookmarkStart w:id="5" w:name="_Toc83153215"/>
       <w:r>
         <w:rPr>
           <w:lang w:val="sr-Latn-RS"/>
         </w:rPr>
         <w:t>Diskretni algoritam za optimizaciju rojem čestica</w:t>
       </w:r>
-      <w:bookmarkEnd w:id="6"/>
+      <w:bookmarkEnd w:id="5"/>
     </w:p>
     <w:p>
       <w:pPr>
@@ -6431,7 +6461,7 @@
             <v:path o:extrusionok="f" gradientshapeok="t" o:connecttype="rect"/>
             <o:lock v:ext="edit" aspectratio="t"/>
           </v:shapetype>
-          <v:shape id="_x0000_i1025" type="#_x0000_t75" style="width:375.65pt;height:76.4pt">
+          <v:shape id="_x0000_i1025" type="#_x0000_t75" style="width:375.75pt;height:76.5pt">
             <v:imagedata r:id="rId11" o:title="01"/>
           </v:shape>
         </w:pict>
@@ -6749,7 +6779,7 @@
           <w:lang w:val="sr-Latn-RS"/>
         </w:rPr>
         <w:pict>
-          <v:shape id="_x0000_i1026" type="#_x0000_t75" style="width:254.8pt;height:60.1pt">
+          <v:shape id="_x0000_i1026" type="#_x0000_t75" style="width:255pt;height:60pt">
             <v:imagedata r:id="rId12" o:title="03"/>
           </v:shape>
         </w:pict>
@@ -7303,14 +7333,14 @@
           <w:lang w:val="sr-Latn-RS"/>
         </w:rPr>
       </w:pPr>
-      <w:bookmarkStart w:id="7" w:name="_Toc83091611"/>
+      <w:bookmarkStart w:id="6" w:name="_Toc83153216"/>
       <w:r>
         <w:rPr>
           <w:lang w:val="sr-Latn-RS"/>
         </w:rPr>
         <w:t>Algoritam simuliranog kaljenja</w:t>
       </w:r>
-      <w:bookmarkEnd w:id="7"/>
+      <w:bookmarkEnd w:id="6"/>
     </w:p>
     <w:p>
       <w:pPr>
@@ -8022,13 +8052,36 @@
           <w:lang w:val="sr-Latn-RS"/>
         </w:rPr>
       </w:pPr>
-      <w:bookmarkStart w:id="8" w:name="_Toc83091612"/>
+      <w:bookmarkStart w:id="7" w:name="_Toc83153217"/>
       <w:r>
         <w:rPr>
           <w:lang w:val="sr-Latn-RS"/>
         </w:rPr>
         <w:t>Rezultati i diskusija</w:t>
       </w:r>
+      <w:bookmarkEnd w:id="7"/>
+    </w:p>
+    <w:p>
+      <w:pPr>
+        <w:rPr>
+          <w:lang w:val="sr-Latn-RS"/>
+        </w:rPr>
+      </w:pPr>
+    </w:p>
+    <w:p>
+      <w:pPr>
+        <w:pStyle w:val="Heading2"/>
+        <w:rPr>
+          <w:lang w:val="sr-Latn-RS"/>
+        </w:rPr>
+      </w:pPr>
+      <w:bookmarkStart w:id="8" w:name="_Toc83153218"/>
+      <w:r>
+        <w:rPr>
+          <w:lang w:val="sr-Latn-RS"/>
+        </w:rPr>
+        <w:t>Genetski algoritam</w:t>
+      </w:r>
       <w:bookmarkEnd w:id="8"/>
     </w:p>
     <w:p>
@@ -8040,17 +8093,343 @@
     </w:p>
     <w:p>
       <w:pPr>
+        <w:ind w:firstLine="720"/>
+        <w:rPr>
+          <w:lang w:val="sr-Latn-RS"/>
+        </w:rPr>
+      </w:pPr>
+      <w:r>
+        <w:rPr>
+          <w:lang w:val="sr-Latn-RS"/>
+        </w:rPr>
+        <w:t xml:space="preserve">Tokom razvoja genetskog algoritma, testiranje koda i debagovanje je bilo </w:t>
+      </w:r>
+      <w:r>
+        <w:rPr>
+          <w:lang w:val="sr-Latn-RS"/>
+        </w:rPr>
+        <w:lastRenderedPageBreak/>
+        <w:t>rađeno na primeru b01.stp iz B skupa podataka SteinLib biblioteke</w:t>
+      </w:r>
+      <w:r>
+        <w:rPr>
+          <w:lang w:val="sr-Latn-RS"/>
+        </w:rPr>
+        <w:t xml:space="preserve">. U svim testovima primene algoritma na instance Štajnerovog problema, maksimalan broj iteracija bio je ograničen na 10000. </w:t>
+      </w:r>
+    </w:p>
+    <w:p>
+      <w:pPr>
+        <w:ind w:firstLine="720"/>
+        <w:rPr>
+          <w:lang w:val="sr-Latn-RS"/>
+        </w:rPr>
+      </w:pPr>
+      <w:r>
+        <w:rPr>
+          <w:lang w:val="sr-Latn-RS"/>
+        </w:rPr>
+        <w:t>Na primeru b01.stp, genetski algoritam je konvergirao ka optimalnom rešenju u 814 iteracija. Na slici 2 prikazan je grafik zavisnosti tekuće najbolje vrednosti minimalnog Štajnerovog stabla od iteracije genetskog algoritma.</w:t>
+      </w:r>
+    </w:p>
+    <w:p>
+      <w:pPr>
+        <w:ind w:firstLine="720"/>
+        <w:rPr>
+          <w:lang w:val="sr-Latn-RS"/>
+        </w:rPr>
+      </w:pPr>
+    </w:p>
+    <w:p>
+      <w:pPr>
+        <w:ind w:firstLine="720"/>
+        <w:jc w:val="center"/>
+        <w:rPr>
+          <w:lang w:val="sr-Latn-RS"/>
+        </w:rPr>
+      </w:pPr>
+      <w:r>
+        <w:rPr>
+          <w:noProof/>
+        </w:rPr>
+        <w:drawing>
+          <wp:inline distT="0" distB="0" distL="0" distR="0">
+            <wp:extent cx="4112877" cy="2711395"/>
+            <wp:effectExtent l="0" t="0" r="2540" b="0"/>
+            <wp:docPr id="3" name="Picture 3" descr="G:\RI\Projekat\pic02.JPG"/>
+            <wp:cNvGraphicFramePr>
+              <a:graphicFrameLocks xmlns:a="http://schemas.openxmlformats.org/drawingml/2006/main" noChangeAspect="1"/>
+            </wp:cNvGraphicFramePr>
+            <a:graphic xmlns:a="http://schemas.openxmlformats.org/drawingml/2006/main">
+              <a:graphicData uri="http://schemas.openxmlformats.org/drawingml/2006/picture">
+                <pic:pic xmlns:pic="http://schemas.openxmlformats.org/drawingml/2006/picture">
+                  <pic:nvPicPr>
+                    <pic:cNvPr id="0" name="Picture 3" descr="G:\RI\Projekat\pic02.JPG"/>
+                    <pic:cNvPicPr>
+                      <a:picLocks noChangeAspect="1" noChangeArrowheads="1"/>
+                    </pic:cNvPicPr>
+                  </pic:nvPicPr>
+                  <pic:blipFill>
+                    <a:blip r:embed="rId13" cstate="print">
+                      <a:extLst>
+                        <a:ext uri="{28A0092B-C50C-407E-A947-70E740481C1C}">
+                          <a14:useLocalDpi xmlns:a14="http://schemas.microsoft.com/office/drawing/2010/main" val="0"/>
+                        </a:ext>
+                      </a:extLst>
+                    </a:blip>
+                    <a:srcRect/>
+                    <a:stretch>
+                      <a:fillRect/>
+                    </a:stretch>
+                  </pic:blipFill>
+                  <pic:spPr bwMode="auto">
+                    <a:xfrm>
+                      <a:off x="0" y="0"/>
+                      <a:ext cx="4155533" cy="2739516"/>
+                    </a:xfrm>
+                    <a:prstGeom prst="rect">
+                      <a:avLst/>
+                    </a:prstGeom>
+                    <a:noFill/>
+                    <a:ln>
+                      <a:noFill/>
+                    </a:ln>
+                  </pic:spPr>
+                </pic:pic>
+              </a:graphicData>
+            </a:graphic>
+          </wp:inline>
+        </w:drawing>
+      </w:r>
+    </w:p>
+    <w:p>
+      <w:pPr>
+        <w:ind w:firstLine="720"/>
+        <w:jc w:val="center"/>
+        <w:rPr>
+          <w:sz w:val="24"/>
+          <w:lang w:val="sr-Latn-RS"/>
+        </w:rPr>
+      </w:pPr>
+      <w:r>
+        <w:rPr>
+          <w:b/>
+          <w:sz w:val="24"/>
+          <w:lang w:val="sr-Latn-RS"/>
+        </w:rPr>
+        <w:t xml:space="preserve">Slika 2:  </w:t>
+      </w:r>
+      <w:r>
+        <w:rPr>
+          <w:sz w:val="24"/>
+          <w:lang w:val="sr-Latn-RS"/>
+        </w:rPr>
+        <w:t>Grafik zavisnosti tekuće najbolje vrednosti minimalnog Štajnerovog stabla od iteracije genetskog algoritma</w:t>
+      </w:r>
+    </w:p>
+    <w:p>
+      <w:pPr>
+        <w:ind w:firstLine="720"/>
+        <w:rPr>
+          <w:lang w:val="sr-Latn-RS"/>
+        </w:rPr>
+      </w:pPr>
+    </w:p>
+    <w:p>
+      <w:pPr>
+        <w:ind w:firstLine="720"/>
+        <w:rPr>
+          <w:lang w:val="sr-Latn-RS"/>
+        </w:rPr>
+      </w:pPr>
+      <w:r>
+        <w:rPr>
+          <w:lang w:val="sr-Latn-RS"/>
+        </w:rPr>
+        <w:t xml:space="preserve">Na grafiku se vidi da vrednost minimalnog Štajnerovog stabla ravnomerno opada kroz iteracije, upadajući u lokalni minimum oko iteracije 400, pre nego da </w:t>
+      </w:r>
+      <w:r>
+        <w:rPr>
+          <w:lang w:val="sr-Latn-RS"/>
+        </w:rPr>
+        <w:t>stigne do optimalne vrednosti.</w:t>
+      </w:r>
+    </w:p>
+    <w:p>
+      <w:pPr>
+        <w:ind w:firstLine="720"/>
+        <w:rPr>
+          <w:lang w:val="sr-Latn-RS"/>
+        </w:rPr>
+      </w:pPr>
+      <w:r>
+        <w:rPr>
+          <w:lang w:val="sr-Latn-RS"/>
+        </w:rPr>
+        <w:t>U nastavku, genetski algoritam je testiran na prvih deset instanci problema iz skupa podataka B SteinLib biblioteke. U tabeli 1 prikazane su informacije o ovim instancama problema kao i performanse genetskog algoritma pri njegovoj primeni.</w:t>
+      </w:r>
+    </w:p>
+    <w:p>
+      <w:pPr>
+        <w:ind w:firstLine="720"/>
+        <w:rPr>
+          <w:lang w:val="sr-Latn-RS"/>
+        </w:rPr>
+      </w:pPr>
+    </w:p>
+    <w:p>
+      <w:pPr>
+        <w:ind w:firstLine="720"/>
+        <w:jc w:val="left"/>
+        <w:rPr>
+          <w:lang w:val="sr-Latn-RS"/>
+        </w:rPr>
+      </w:pPr>
+      <w:r>
+        <w:rPr>
+          <w:noProof/>
+        </w:rPr>
+        <w:lastRenderedPageBreak/>
+        <w:drawing>
+          <wp:inline distT="0" distB="0" distL="0" distR="0">
+            <wp:extent cx="5633071" cy="3363402"/>
+            <wp:effectExtent l="0" t="0" r="6350" b="8890"/>
+            <wp:docPr id="4" name="Picture 4" descr="G:\RI\Projekat\tab01.JPG"/>
+            <wp:cNvGraphicFramePr>
+              <a:graphicFrameLocks xmlns:a="http://schemas.openxmlformats.org/drawingml/2006/main" noChangeAspect="1"/>
+            </wp:cNvGraphicFramePr>
+            <a:graphic xmlns:a="http://schemas.openxmlformats.org/drawingml/2006/main">
+              <a:graphicData uri="http://schemas.openxmlformats.org/drawingml/2006/picture">
+                <pic:pic xmlns:pic="http://schemas.openxmlformats.org/drawingml/2006/picture">
+                  <pic:nvPicPr>
+                    <pic:cNvPr id="0" name="Picture 4" descr="G:\RI\Projekat\tab01.JPG"/>
+                    <pic:cNvPicPr>
+                      <a:picLocks noChangeAspect="1" noChangeArrowheads="1"/>
+                    </pic:cNvPicPr>
+                  </pic:nvPicPr>
+                  <pic:blipFill>
+                    <a:blip r:embed="rId14">
+                      <a:extLst>
+                        <a:ext uri="{28A0092B-C50C-407E-A947-70E740481C1C}">
+                          <a14:useLocalDpi xmlns:a14="http://schemas.microsoft.com/office/drawing/2010/main" val="0"/>
+                        </a:ext>
+                      </a:extLst>
+                    </a:blip>
+                    <a:srcRect/>
+                    <a:stretch>
+                      <a:fillRect/>
+                    </a:stretch>
+                  </pic:blipFill>
+                  <pic:spPr bwMode="auto">
+                    <a:xfrm>
+                      <a:off x="0" y="0"/>
+                      <a:ext cx="5645056" cy="3370558"/>
+                    </a:xfrm>
+                    <a:prstGeom prst="rect">
+                      <a:avLst/>
+                    </a:prstGeom>
+                    <a:noFill/>
+                    <a:ln>
+                      <a:noFill/>
+                    </a:ln>
+                  </pic:spPr>
+                </pic:pic>
+              </a:graphicData>
+            </a:graphic>
+          </wp:inline>
+        </w:drawing>
+      </w:r>
+    </w:p>
+    <w:p>
+      <w:pPr>
+        <w:ind w:firstLine="720"/>
+        <w:jc w:val="center"/>
+        <w:rPr>
+          <w:sz w:val="24"/>
+          <w:lang w:val="sr-Latn-RS"/>
+        </w:rPr>
+      </w:pPr>
+      <w:r>
+        <w:rPr>
+          <w:b/>
+          <w:sz w:val="24"/>
+          <w:lang w:val="sr-Latn-RS"/>
+        </w:rPr>
+        <w:t>Tabela 1:</w:t>
+      </w:r>
+      <w:r>
+        <w:rPr>
+          <w:sz w:val="24"/>
+          <w:lang w:val="sr-Latn-RS"/>
+        </w:rPr>
+        <w:t xml:space="preserve"> Informacije o grafovima i performanse primene genetskog algoritma</w:t>
+      </w:r>
+    </w:p>
+    <w:p>
+      <w:pPr>
+        <w:ind w:firstLine="720"/>
+        <w:rPr>
+          <w:lang w:val="sr-Latn-RS"/>
+        </w:rPr>
+      </w:pPr>
+    </w:p>
+    <w:p>
+      <w:pPr>
+        <w:ind w:firstLine="720"/>
+        <w:rPr>
+          <w:lang w:val="sr-Latn-RS"/>
+        </w:rPr>
+      </w:pPr>
+      <w:r>
+        <w:rPr>
+          <w:lang w:val="sr-Latn-RS"/>
+        </w:rPr>
+        <w:t>Može se primetiti da genetski algoritam dostiže optimalno rešenje u većini slučaja, dok u ostalim slučajevima</w:t>
+      </w:r>
+      <w:r>
+        <w:rPr>
+          <w:lang w:val="sr-Latn-RS"/>
+        </w:rPr>
+        <w:t xml:space="preserve">, greška ne biva veća od 8.79%. Ovi rezultati su uporedivi sa rezultatima genetskog algoritma primenjenog u </w:t>
+      </w:r>
+      <w:r>
+        <w:t>[3].</w:t>
+      </w:r>
+    </w:p>
+    <w:p>
+      <w:pPr>
+        <w:ind w:firstLine="720"/>
+        <w:rPr>
+          <w:lang w:val="sr-Latn-RS"/>
+        </w:rPr>
+      </w:pPr>
+      <w:r>
+        <w:rPr>
+          <w:lang w:val="sr-Latn-RS"/>
+        </w:rPr>
+        <w:t>Treba napomenuti da ponovljeno testiranje ne donosi identične rezultate, ali razlike nisu drastične.</w:t>
+      </w:r>
+    </w:p>
+    <w:p>
+      <w:pPr>
+        <w:rPr>
+          <w:lang w:val="sr-Latn-RS"/>
+        </w:rPr>
+      </w:pPr>
+    </w:p>
+    <w:p>
+      <w:pPr>
         <w:pStyle w:val="Heading2"/>
         <w:rPr>
           <w:lang w:val="sr-Latn-RS"/>
         </w:rPr>
       </w:pPr>
-      <w:bookmarkStart w:id="9" w:name="_Toc83091613"/>
-      <w:r>
-        <w:rPr>
-          <w:lang w:val="sr-Latn-RS"/>
-        </w:rPr>
-        <w:t>Genetski algoritam</w:t>
+      <w:bookmarkStart w:id="9" w:name="_Toc83153219"/>
+      <w:r>
+        <w:rPr>
+          <w:lang w:val="sr-Latn-RS"/>
+        </w:rPr>
+        <w:t>Diskretni algoritam za optimizaciju rojem čestica</w:t>
       </w:r>
       <w:bookmarkEnd w:id="9"/>
     </w:p>
@@ -8063,41 +8442,403 @@
     </w:p>
     <w:p>
       <w:pPr>
+        <w:ind w:firstLine="720"/>
+        <w:rPr>
+          <w:lang w:val="sr-Latn-RS"/>
+        </w:rPr>
+      </w:pPr>
+      <w:r>
+        <w:rPr>
+          <w:lang w:val="sr-Latn-RS"/>
+        </w:rPr>
+        <w:t>Diskretni algoritam za optimizaciju rojem šestica je takođe razvijan na primeru b01 SteinLib biblioteke. Maksimalan broj iteracija bio je ograničen na 5000.</w:t>
+      </w:r>
+    </w:p>
+    <w:p>
+      <w:pPr>
+        <w:ind w:firstLine="720"/>
+        <w:rPr>
+          <w:lang w:val="sr-Latn-RS"/>
+        </w:rPr>
+      </w:pPr>
+      <w:r>
+        <w:rPr>
+          <w:lang w:val="sr-Latn-RS"/>
+        </w:rPr>
+        <w:t>Na slici 3 prikazan je grafik zavisnosti tekuće najbolje vrednosti minimalnog Štajnerovog stabla od iteracije ovog algoritma.</w:t>
+      </w:r>
+    </w:p>
+    <w:p>
+      <w:pPr>
+        <w:ind w:firstLine="720"/>
+        <w:rPr>
+          <w:lang w:val="sr-Latn-RS"/>
+        </w:rPr>
+      </w:pPr>
+    </w:p>
+    <w:p>
+      <w:pPr>
+        <w:ind w:firstLine="720"/>
+        <w:rPr>
+          <w:lang w:val="sr-Latn-RS"/>
+        </w:rPr>
+      </w:pPr>
+    </w:p>
+    <w:p>
+      <w:pPr>
+        <w:ind w:firstLine="510"/>
+        <w:jc w:val="center"/>
+        <w:rPr>
+          <w:sz w:val="24"/>
+          <w:lang w:val="sr-Latn-RS"/>
+        </w:rPr>
+      </w:pPr>
+      <w:r>
+        <w:rPr>
+          <w:b/>
+          <w:sz w:val="24"/>
+          <w:lang w:val="sr-Latn-RS"/>
+        </w:rPr>
+        <w:lastRenderedPageBreak/>
+        <w:t>Sl</w:t>
+      </w:r>
+      <w:r>
+        <w:rPr>
+          <w:b/>
+          <w:sz w:val="24"/>
+          <w:lang w:val="sr-Latn-RS"/>
+        </w:rPr>
+        <w:t>ika 3</w:t>
+      </w:r>
+      <w:r>
+        <w:rPr>
+          <w:b/>
+          <w:sz w:val="24"/>
+          <w:lang w:val="sr-Latn-RS"/>
+        </w:rPr>
+        <w:t>:</w:t>
+      </w:r>
+      <w:r>
+        <w:rPr>
+          <w:sz w:val="24"/>
+          <w:lang w:val="sr-Latn-RS"/>
+        </w:rPr>
+        <w:t xml:space="preserve"> </w:t>
+      </w:r>
+      <w:r>
+        <w:rPr>
+          <w:sz w:val="24"/>
+          <w:lang w:val="sr-Latn-RS"/>
+        </w:rPr>
+        <w:t xml:space="preserve">Grafik zavisnosti tekuće najbolje vrednosti minimalnog Štajnerovog stabla od iteracije </w:t>
+      </w:r>
+      <w:r>
+        <w:rPr>
+          <w:sz w:val="24"/>
+          <w:lang w:val="sr-Latn-RS"/>
+        </w:rPr>
+        <w:t>agloritma sa rojem čestica</w:t>
+      </w:r>
+    </w:p>
+    <w:p>
+      <w:pPr>
+        <w:ind w:firstLine="510"/>
+        <w:jc w:val="center"/>
+        <w:rPr>
+          <w:sz w:val="24"/>
+          <w:lang w:val="sr-Latn-RS"/>
+        </w:rPr>
+      </w:pPr>
+    </w:p>
+    <w:p>
+      <w:pPr>
+        <w:ind w:firstLine="720"/>
+      </w:pPr>
+      <w:r>
+        <w:rPr>
+          <w:lang w:val="sr-Latn-RS"/>
+        </w:rPr>
+        <w:t>Može se primetiti da vrednost najboljeg rešenja opada tokom toka algoritma, ali on nije konvergirao u optimalno rešenje posle maksimalnog broja iteracija.</w:t>
+      </w:r>
+    </w:p>
+    <w:p>
+      <w:pPr>
+        <w:ind w:firstLine="720"/>
+        <w:rPr>
+          <w:lang w:val="sr-Latn-RS"/>
+        </w:rPr>
+      </w:pPr>
+      <w:r>
+        <w:rPr>
+          <w:lang w:val="sr-Latn-RS"/>
+        </w:rPr>
+        <w:t>Pojedinačna iteracija ovog algoritma se previše dugo izvršava, što čini algoritam praktično neprimenjivim. Ovo se dešava zbog provere da li novodobijena vrednost pozicije čestice može predstavljati rešenje problema. Verovatno je da se često dobija čestica koja ne može predstavljati rešenje i tada se dosta vremena ulaže u pronalaženje nove pozicije koja bi mogla da se iskoristi u daljem algoritmu.</w:t>
+      </w:r>
+    </w:p>
+    <w:p>
+      <w:pPr>
+        <w:ind w:left="720"/>
+        <w:rPr>
+          <w:lang w:val="sr-Latn-RS"/>
+        </w:rPr>
+      </w:pPr>
+    </w:p>
+    <w:p>
+      <w:pPr>
         <w:pStyle w:val="Heading2"/>
         <w:rPr>
           <w:lang w:val="sr-Latn-RS"/>
         </w:rPr>
       </w:pPr>
-      <w:bookmarkStart w:id="10" w:name="_Toc83091614"/>
-      <w:r>
-        <w:rPr>
+      <w:bookmarkStart w:id="10" w:name="_Toc83153220"/>
+      <w:r>
+        <w:rPr>
+          <w:lang w:val="sr-Latn-RS"/>
+        </w:rPr>
+        <w:t>Algoritam simuliranog kaljenja</w:t>
+      </w:r>
+      <w:bookmarkEnd w:id="10"/>
+    </w:p>
+    <w:p>
+      <w:pPr>
+        <w:rPr>
+          <w:lang w:val="sr-Latn-RS"/>
+        </w:rPr>
+      </w:pPr>
+    </w:p>
+    <w:p>
+      <w:pPr>
+        <w:ind w:firstLine="510"/>
+        <w:rPr>
+          <w:lang w:val="sr-Latn-RS"/>
+        </w:rPr>
+      </w:pPr>
+      <w:r>
+        <w:rPr>
+          <w:lang w:val="sr-Latn-RS"/>
+        </w:rPr>
+        <w:t>Algoritam simuliranog kaljenja je takođe bio razvijan na primeru b01 SteinLib biblioteke. Maksimalan broj iteracija bio je ograničen na 5000.</w:t>
+      </w:r>
+    </w:p>
+    <w:p>
+      <w:pPr>
+        <w:ind w:firstLine="510"/>
+        <w:rPr>
+          <w:lang w:val="sr-Latn-RS"/>
+        </w:rPr>
+      </w:pPr>
+      <w:r>
+        <w:rPr>
+          <w:lang w:val="sr-Latn-RS"/>
+        </w:rPr>
+        <w:t>Na slici 4 prikazan je grafik zavisnosti tekuće najbolje vrednosti minimalnog Štajnerovog stabla od iteracije na primeru b01.</w:t>
+      </w:r>
+    </w:p>
+    <w:p>
+      <w:pPr>
+        <w:ind w:firstLine="510"/>
+        <w:rPr>
+          <w:lang w:val="sr-Latn-RS"/>
+        </w:rPr>
+      </w:pPr>
+    </w:p>
+    <w:p>
+      <w:pPr>
+        <w:ind w:firstLine="510"/>
+        <w:jc w:val="center"/>
+        <w:rPr>
+          <w:lang w:val="sr-Latn-RS"/>
+        </w:rPr>
+      </w:pPr>
+      <w:r>
+        <w:rPr>
+          <w:lang w:val="sr-Latn-RS"/>
+        </w:rPr>
+        <w:pict>
+          <v:shape id="_x0000_i1027" type="#_x0000_t75" style="width:328.5pt;height:213.75pt">
+            <v:imagedata r:id="rId15" o:title="pic04"/>
+          </v:shape>
+        </w:pict>
+      </w:r>
+    </w:p>
+    <w:p>
+      <w:pPr>
+        <w:ind w:firstLine="510"/>
+        <w:jc w:val="center"/>
+        <w:rPr>
+          <w:sz w:val="24"/>
+          <w:lang w:val="sr-Latn-RS"/>
+        </w:rPr>
+      </w:pPr>
+      <w:r>
+        <w:rPr>
+          <w:b/>
+          <w:sz w:val="24"/>
           <w:lang w:val="sr-Latn-RS"/>
         </w:rPr>
         <w:lastRenderedPageBreak/>
-        <w:t>Diskretni algoritam za optimizaciju rojem čestica</w:t>
-      </w:r>
-      <w:bookmarkEnd w:id="10"/>
-    </w:p>
-    <w:p>
-      <w:pPr>
-        <w:rPr>
-          <w:lang w:val="sr-Latn-RS"/>
-        </w:rPr>
-      </w:pPr>
-    </w:p>
-    <w:p>
-      <w:pPr>
-        <w:pStyle w:val="Heading2"/>
-        <w:rPr>
-          <w:lang w:val="sr-Latn-RS"/>
-        </w:rPr>
-      </w:pPr>
-      <w:bookmarkStart w:id="11" w:name="_Toc83091615"/>
-      <w:r>
-        <w:rPr>
-          <w:lang w:val="sr-Latn-RS"/>
-        </w:rPr>
-        <w:t>Algoritam simuliranog kaljenja</w:t>
+        <w:t>Slika 4:</w:t>
+      </w:r>
+      <w:r>
+        <w:rPr>
+          <w:sz w:val="24"/>
+          <w:lang w:val="sr-Latn-RS"/>
+        </w:rPr>
+        <w:t xml:space="preserve"> </w:t>
+      </w:r>
+      <w:r>
+        <w:rPr>
+          <w:sz w:val="24"/>
+          <w:lang w:val="sr-Latn-RS"/>
+        </w:rPr>
+        <w:t>Grafik zavisnosti tekuće najbolje vrednosti minimalnog Štajnerovog stabla od iteracije genetskog algoritma</w:t>
+      </w:r>
+    </w:p>
+    <w:p>
+      <w:pPr>
+        <w:rPr>
+          <w:lang w:val="sr-Latn-RS"/>
+        </w:rPr>
+      </w:pPr>
+    </w:p>
+    <w:p>
+      <w:pPr>
+        <w:rPr>
+          <w:lang w:val="sr-Latn-RS"/>
+        </w:rPr>
+      </w:pPr>
+      <w:r>
+        <w:rPr>
+          <w:lang w:val="sr-Latn-RS"/>
+        </w:rPr>
+        <w:tab/>
+        <w:t>Algoritam ne konvergira ka optimalnom rešenju posle 5000 iteracija. Ovo je verovatno izazvano istražujućom prirodom algoritma simuliranog kaljenja. Takođe, problem se potencijalno nalazi u načinu generisanje novog susednog rešenja. Pojavljivao se problem gde se u novogenerisanom susednom rešenju svi terminali ne nalaze u istoj komponenti povezanosti. Tada bi ovo rešenje moralo da bude odbačeno zbog stvaranja većih problema u daljem toku algoritma. Ovaj problem u teoriji ne bi trebalo da se pojavljuje, ali greška koja ga izaziva nije prodađena.</w:t>
+      </w:r>
+    </w:p>
+    <w:p>
+      <w:pPr>
+        <w:rPr>
+          <w:lang w:val="sr-Latn-RS"/>
+        </w:rPr>
+      </w:pPr>
+      <w:r>
+        <w:rPr>
+          <w:lang w:val="sr-Latn-RS"/>
+        </w:rPr>
+        <w:tab/>
+        <w:t xml:space="preserve">U nastavku je primenjen algoritam i na drugi primer iz B skupa podataka SteinLib biblioteke. </w:t>
+      </w:r>
+      <w:r>
+        <w:rPr>
+          <w:lang w:val="sr-Latn-RS"/>
+        </w:rPr>
+        <w:t>U tabeli 2 su prikazane informacije o instancama b01 i b02 i performanse primene algoritma simuliranog kaljenja na iste.</w:t>
+      </w:r>
+    </w:p>
+    <w:p>
+      <w:pPr>
+        <w:jc w:val="center"/>
+        <w:rPr>
+          <w:lang w:val="sr-Latn-RS"/>
+        </w:rPr>
+      </w:pPr>
+      <w:r>
+        <w:rPr>
+          <w:lang w:val="sr-Latn-RS"/>
+        </w:rPr>
+        <w:pict>
+          <v:shape id="_x0000_i1028" type="#_x0000_t75" style="width:458.25pt;height:81.75pt">
+            <v:imagedata r:id="rId16" o:title="tab02"/>
+          </v:shape>
+        </w:pict>
+      </w:r>
+    </w:p>
+    <w:p>
+      <w:pPr>
+        <w:ind w:firstLine="720"/>
+        <w:jc w:val="center"/>
+        <w:rPr>
+          <w:szCs w:val="28"/>
+          <w:lang w:val="sr-Latn-RS"/>
+        </w:rPr>
+      </w:pPr>
+      <w:r>
+        <w:rPr>
+          <w:b/>
+          <w:sz w:val="24"/>
+          <w:lang w:val="sr-Latn-RS"/>
+        </w:rPr>
+        <w:t>T</w:t>
+      </w:r>
+      <w:r>
+        <w:rPr>
+          <w:b/>
+          <w:sz w:val="24"/>
+          <w:lang w:val="sr-Latn-RS"/>
+        </w:rPr>
+        <w:t>abela 2</w:t>
+      </w:r>
+      <w:r>
+        <w:rPr>
+          <w:b/>
+          <w:sz w:val="24"/>
+          <w:lang w:val="sr-Latn-RS"/>
+        </w:rPr>
+        <w:t>:</w:t>
+      </w:r>
+      <w:r>
+        <w:rPr>
+          <w:sz w:val="24"/>
+          <w:lang w:val="sr-Latn-RS"/>
+        </w:rPr>
+        <w:t xml:space="preserve"> Informacije o grafovima i performanse primene algoritma simuliranog kaljenja</w:t>
+      </w:r>
+    </w:p>
+    <w:p>
+      <w:pPr>
+        <w:ind w:firstLine="720"/>
+        <w:rPr>
+          <w:szCs w:val="28"/>
+          <w:lang w:val="sr-Latn-RS"/>
+        </w:rPr>
+      </w:pPr>
+    </w:p>
+    <w:p>
+      <w:pPr>
+        <w:ind w:firstLine="720"/>
+        <w:rPr>
+          <w:szCs w:val="28"/>
+          <w:lang w:val="sr-Latn-RS"/>
+        </w:rPr>
+      </w:pPr>
+      <w:r>
+        <w:rPr>
+          <w:szCs w:val="28"/>
+          <w:lang w:val="sr-Latn-RS"/>
+        </w:rPr>
+        <w:t>Greške pri primeni algoritma prelaze 40%, što je previsoko. Ovaj algoritam nije primenjiv.</w:t>
+      </w:r>
+    </w:p>
+    <w:p>
+      <w:pPr>
+        <w:rPr>
+          <w:lang w:val="sr-Latn-RS"/>
+        </w:rPr>
+      </w:pPr>
+    </w:p>
+    <w:p>
+      <w:pPr>
+        <w:pStyle w:val="Heading1"/>
+        <w:rPr>
+          <w:lang w:val="sr-Latn-RS"/>
+        </w:rPr>
+      </w:pPr>
+      <w:bookmarkStart w:id="11" w:name="_Toc83153221"/>
+      <w:r>
+        <w:rPr>
+          <w:lang w:val="sr-Latn-RS"/>
+        </w:rPr>
+        <w:t>Zaključak</w:t>
       </w:r>
       <w:bookmarkEnd w:id="11"/>
     </w:p>
@@ -8110,154 +8851,56 @@
     </w:p>
     <w:p>
       <w:pPr>
-        <w:pStyle w:val="Heading1"/>
-        <w:rPr>
-          <w:lang w:val="sr-Latn-RS"/>
-        </w:rPr>
-      </w:pPr>
-      <w:bookmarkStart w:id="12" w:name="_Toc83091616"/>
-      <w:r>
-        <w:rPr>
-          <w:lang w:val="sr-Latn-RS"/>
-        </w:rPr>
-        <w:t>Zaključak</w:t>
-      </w:r>
+        <w:ind w:firstLine="510"/>
+        <w:rPr>
+          <w:lang w:val="sr-Latn-RS"/>
+        </w:rPr>
+      </w:pPr>
+      <w:r>
+        <w:rPr>
+          <w:lang w:val="sr-Latn-RS"/>
+        </w:rPr>
+        <w:t>U projektu su predstavljena tri algoritma za rešavanje optimizacionog problema nalaženja minimalnog Štajnerovog stabla. Genetski algoritam je prikazao zadovoljavajuće performanse tokom tesitranja. Na instancama na kojima je primenjen, genetski algoritam je u većini slučajeva pronalazio op</w:t>
+      </w:r>
+      <w:r>
+        <w:rPr>
+          <w:lang w:val="sr-Latn-RS"/>
+        </w:rPr>
+        <w:t xml:space="preserve">timalno rešenje, u ostalim slučajevima, pronađeno rešenje se nije razlikovalo </w:t>
+      </w:r>
+      <w:r>
+        <w:rPr>
+          <w:lang w:val="sr-Latn-RS"/>
+        </w:rPr>
+        <w:lastRenderedPageBreak/>
+        <w:t>od optimalnog za više od 8.79%. Diskretni algoritam za optimizaciju rojem čestica nije prikazao dobre performanse. On je previše sporo napredovao u nalaženju boljih rešenja, i pojedinačna iteracija ovog algoritma je bila previše spora da bi on bio primenjiv. Algoritam simuliranog kaljenja, takođe, nije prikazao dobre rezultate. On uopšte nije konvergirao ka boljim rešenjima. Ovo se najverovatnije dešavalo zbog nekih nepronađenih grešaka.</w:t>
+      </w:r>
+    </w:p>
+    <w:p>
+      <w:pPr>
+        <w:ind w:firstLine="510"/>
+        <w:rPr>
+          <w:lang w:val="sr-Latn-RS"/>
+        </w:rPr>
+      </w:pPr>
+      <w:r>
+        <w:rPr>
+          <w:lang w:val="sr-Latn-RS"/>
+        </w:rPr>
+        <w:t>Zbog ograničenja u resursima, algoritmi nisu dovoljno široko istestirani. Poboljšanje projekta se može naći u dodatnom tesitranju genetskog algoritma, optimizaciji algoritma sa rojem čestica i rešavanjem navedenih problema algoritma simuliranog kaljenja.</w:t>
+      </w:r>
+    </w:p>
+    <w:p>
+      <w:pPr>
+        <w:ind w:firstLine="510"/>
+        <w:rPr>
+          <w:lang w:val="sr-Latn-RS"/>
+        </w:rPr>
+      </w:pPr>
+      <w:bookmarkStart w:id="12" w:name="_GoBack"/>
       <w:bookmarkEnd w:id="12"/>
     </w:p>
-    <w:p>
-      <w:pPr>
-        <w:rPr>
-          <w:lang w:val="sr-Latn-RS"/>
-        </w:rPr>
-      </w:pPr>
-    </w:p>
-    <w:p>
-      <w:pPr>
-        <w:rPr>
-          <w:lang w:val="sr-Latn-RS"/>
-        </w:rPr>
-      </w:pPr>
-    </w:p>
-    <w:p>
-      <w:pPr>
-        <w:rPr>
-          <w:lang w:val="sr-Latn-RS"/>
-        </w:rPr>
-      </w:pPr>
-    </w:p>
-    <w:p>
-      <w:pPr>
-        <w:rPr>
-          <w:lang w:val="sr-Latn-RS"/>
-        </w:rPr>
-      </w:pPr>
-    </w:p>
-    <w:p>
-      <w:pPr>
-        <w:rPr>
-          <w:lang w:val="sr-Latn-RS"/>
-        </w:rPr>
-      </w:pPr>
-    </w:p>
-    <w:p>
-      <w:pPr>
-        <w:rPr>
-          <w:lang w:val="sr-Latn-RS"/>
-        </w:rPr>
-      </w:pPr>
-    </w:p>
-    <w:p>
-      <w:pPr>
-        <w:rPr>
-          <w:lang w:val="sr-Latn-RS"/>
-        </w:rPr>
-      </w:pPr>
-    </w:p>
-    <w:p>
-      <w:pPr>
-        <w:rPr>
-          <w:lang w:val="sr-Latn-RS"/>
-        </w:rPr>
-      </w:pPr>
-    </w:p>
-    <w:p>
-      <w:pPr>
-        <w:rPr>
-          <w:lang w:val="sr-Latn-RS"/>
-        </w:rPr>
-      </w:pPr>
-    </w:p>
-    <w:p>
-      <w:pPr>
-        <w:rPr>
-          <w:lang w:val="sr-Latn-RS"/>
-        </w:rPr>
-      </w:pPr>
-    </w:p>
-    <w:p>
-      <w:pPr>
-        <w:rPr>
-          <w:lang w:val="sr-Latn-RS"/>
-        </w:rPr>
-      </w:pPr>
-    </w:p>
-    <w:p>
-      <w:pPr>
-        <w:rPr>
-          <w:lang w:val="sr-Latn-RS"/>
-        </w:rPr>
-      </w:pPr>
-    </w:p>
-    <w:p>
-      <w:pPr>
-        <w:rPr>
-          <w:lang w:val="sr-Latn-RS"/>
-        </w:rPr>
-      </w:pPr>
-    </w:p>
-    <w:p>
-      <w:pPr>
-        <w:rPr>
-          <w:lang w:val="sr-Latn-RS"/>
-        </w:rPr>
-      </w:pPr>
-    </w:p>
-    <w:p>
-      <w:pPr>
-        <w:rPr>
-          <w:lang w:val="sr-Latn-RS"/>
-        </w:rPr>
-      </w:pPr>
-    </w:p>
-    <w:p>
-      <w:pPr>
-        <w:rPr>
-          <w:lang w:val="sr-Latn-RS"/>
-        </w:rPr>
-      </w:pPr>
-    </w:p>
-    <w:p>
-      <w:pPr>
-        <w:rPr>
-          <w:lang w:val="sr-Latn-RS"/>
-        </w:rPr>
-      </w:pPr>
-    </w:p>
-    <w:p>
-      <w:pPr>
-        <w:rPr>
-          <w:lang w:val="sr-Latn-RS"/>
-        </w:rPr>
-      </w:pPr>
-    </w:p>
-    <w:p>
-      <w:pPr>
-        <w:rPr>
-          <w:lang w:val="sr-Latn-RS"/>
-        </w:rPr>
-      </w:pPr>
-    </w:p>
-    <w:bookmarkStart w:id="13" w:name="_Toc83091617" w:displacedByCustomXml="next"/>
+    <w:bookmarkStart w:id="13" w:name="_Toc83153222" w:displacedByCustomXml="next"/>
     <w:sdt>
       <w:sdtPr>
         <w:rPr>
@@ -8558,15 +9201,8 @@
         </w:sdt>
       </w:sdtContent>
     </w:sdt>
-    <w:p>
-      <w:pPr>
-        <w:rPr>
-          <w:lang w:val="sr-Latn-RS"/>
-        </w:rPr>
-      </w:pPr>
-    </w:p>
     <w:sectPr>
-      <w:footerReference w:type="default" r:id="rId13"/>
+      <w:footerReference w:type="default" r:id="rId17"/>
       <w:pgSz w:w="12240" w:h="15840"/>
       <w:pgMar w:top="1440" w:right="1440" w:bottom="1440" w:left="1440" w:header="708" w:footer="708" w:gutter="0"/>
       <w:cols w:space="708"/>
@@ -8630,7 +9266,7 @@
           <w:rPr>
             <w:noProof/>
           </w:rPr>
-          <w:t>13</w:t>
+          <w:t>14</w:t>
         </w:r>
         <w:r>
           <w:rPr>
@@ -11342,7 +11978,7 @@
 </file>
 
 <file path=customXml/itemProps1.xml><?xml version="1.0" encoding="utf-8"?>
-<ds:datastoreItem xmlns:ds="http://schemas.openxmlformats.org/officeDocument/2006/customXml" ds:itemID="{F6603CAA-E05C-45B0-BDA8-DFC8871EF02C}">
+<ds:datastoreItem xmlns:ds="http://schemas.openxmlformats.org/officeDocument/2006/customXml" ds:itemID="{1655ADBF-18D3-4A04-9878-6299CBC0A817}">
   <ds:schemaRefs>
     <ds:schemaRef ds:uri="http://schemas.openxmlformats.org/officeDocument/2006/bibliography"/>
   </ds:schemaRefs>

</xml_diff>

<commit_message>
Finished work on paper and presentation
</commit_message>
<xml_diff>
--- a/Ognjen Stamenkovic - Minimum Steiner Tree.docx
+++ b/Ognjen Stamenkovic - Minimum Steiner Tree.docx
@@ -474,6 +474,8 @@
             </w:rPr>
             <w:t>Sadržaj</w:t>
           </w:r>
+          <w:bookmarkStart w:id="0" w:name="_GoBack"/>
+          <w:bookmarkEnd w:id="0"/>
           <w:proofErr w:type="spellEnd"/>
         </w:p>
         <w:p/>
@@ -515,7 +517,7 @@
             </w:rPr>
             <w:fldChar w:fldCharType="separate"/>
           </w:r>
-          <w:hyperlink w:anchor="_Toc83153210" w:history="1">
+          <w:hyperlink w:anchor="_Toc83174921" w:history="1">
             <w:r>
               <w:rPr>
                 <w:rStyle w:val="Hyperlink"/>
@@ -558,7 +560,7 @@
                 <w:noProof/>
                 <w:webHidden/>
               </w:rPr>
-              <w:instrText xml:space="preserve"> PAGEREF _Toc83153210 \h </w:instrText>
+              <w:instrText xml:space="preserve"> PAGEREF _Toc83174921 \h </w:instrText>
             </w:r>
             <w:r>
               <w:rPr>
@@ -603,7 +605,7 @@
               <w:szCs w:val="22"/>
             </w:rPr>
           </w:pPr>
-          <w:hyperlink w:anchor="_Toc83153211" w:history="1">
+          <w:hyperlink w:anchor="_Toc83174922" w:history="1">
             <w:r>
               <w:rPr>
                 <w:rStyle w:val="Hyperlink"/>
@@ -646,7 +648,7 @@
                 <w:noProof/>
                 <w:webHidden/>
               </w:rPr>
-              <w:instrText xml:space="preserve"> PAGEREF _Toc83153211 \h </w:instrText>
+              <w:instrText xml:space="preserve"> PAGEREF _Toc83174922 \h </w:instrText>
             </w:r>
             <w:r>
               <w:rPr>
@@ -691,7 +693,7 @@
               <w:szCs w:val="22"/>
             </w:rPr>
           </w:pPr>
-          <w:hyperlink w:anchor="_Toc83153212" w:history="1">
+          <w:hyperlink w:anchor="_Toc83174923" w:history="1">
             <w:r>
               <w:rPr>
                 <w:rStyle w:val="Hyperlink"/>
@@ -734,7 +736,7 @@
                 <w:noProof/>
                 <w:webHidden/>
               </w:rPr>
-              <w:instrText xml:space="preserve"> PAGEREF _Toc83153212 \h </w:instrText>
+              <w:instrText xml:space="preserve"> PAGEREF _Toc83174923 \h </w:instrText>
             </w:r>
             <w:r>
               <w:rPr>
@@ -779,7 +781,7 @@
               <w:szCs w:val="22"/>
             </w:rPr>
           </w:pPr>
-          <w:hyperlink w:anchor="_Toc83153213" w:history="1">
+          <w:hyperlink w:anchor="_Toc83174924" w:history="1">
             <w:r>
               <w:rPr>
                 <w:rStyle w:val="Hyperlink"/>
@@ -822,7 +824,7 @@
                 <w:noProof/>
                 <w:webHidden/>
               </w:rPr>
-              <w:instrText xml:space="preserve"> PAGEREF _Toc83153213 \h </w:instrText>
+              <w:instrText xml:space="preserve"> PAGEREF _Toc83174924 \h </w:instrText>
             </w:r>
             <w:r>
               <w:rPr>
@@ -867,7 +869,7 @@
               <w:szCs w:val="22"/>
             </w:rPr>
           </w:pPr>
-          <w:hyperlink w:anchor="_Toc83153214" w:history="1">
+          <w:hyperlink w:anchor="_Toc83174925" w:history="1">
             <w:r>
               <w:rPr>
                 <w:rStyle w:val="Hyperlink"/>
@@ -910,7 +912,7 @@
                 <w:noProof/>
                 <w:webHidden/>
               </w:rPr>
-              <w:instrText xml:space="preserve"> PAGEREF _Toc83153214 \h </w:instrText>
+              <w:instrText xml:space="preserve"> PAGEREF _Toc83174925 \h </w:instrText>
             </w:r>
             <w:r>
               <w:rPr>
@@ -955,7 +957,7 @@
               <w:szCs w:val="22"/>
             </w:rPr>
           </w:pPr>
-          <w:hyperlink w:anchor="_Toc83153215" w:history="1">
+          <w:hyperlink w:anchor="_Toc83174926" w:history="1">
             <w:r>
               <w:rPr>
                 <w:rStyle w:val="Hyperlink"/>
@@ -1000,7 +1002,7 @@
                 <w:noProof/>
                 <w:webHidden/>
               </w:rPr>
-              <w:instrText xml:space="preserve"> PAGEREF _Toc83153215 \h </w:instrText>
+              <w:instrText xml:space="preserve"> PAGEREF _Toc83174926 \h </w:instrText>
             </w:r>
             <w:r>
               <w:rPr>
@@ -1045,7 +1047,7 @@
               <w:szCs w:val="22"/>
             </w:rPr>
           </w:pPr>
-          <w:hyperlink w:anchor="_Toc83153216" w:history="1">
+          <w:hyperlink w:anchor="_Toc83174927" w:history="1">
             <w:r>
               <w:rPr>
                 <w:rStyle w:val="Hyperlink"/>
@@ -1090,7 +1092,7 @@
                 <w:noProof/>
                 <w:webHidden/>
               </w:rPr>
-              <w:instrText xml:space="preserve"> PAGEREF _Toc83153216 \h </w:instrText>
+              <w:instrText xml:space="preserve"> PAGEREF _Toc83174927 \h </w:instrText>
             </w:r>
             <w:r>
               <w:rPr>
@@ -1135,7 +1137,7 @@
               <w:szCs w:val="22"/>
             </w:rPr>
           </w:pPr>
-          <w:hyperlink w:anchor="_Toc83153217" w:history="1">
+          <w:hyperlink w:anchor="_Toc83174928" w:history="1">
             <w:r>
               <w:rPr>
                 <w:rStyle w:val="Hyperlink"/>
@@ -1180,7 +1182,7 @@
                 <w:noProof/>
                 <w:webHidden/>
               </w:rPr>
-              <w:instrText xml:space="preserve"> PAGEREF _Toc83153217 \h </w:instrText>
+              <w:instrText xml:space="preserve"> PAGEREF _Toc83174928 \h </w:instrText>
             </w:r>
             <w:r>
               <w:rPr>
@@ -1225,7 +1227,7 @@
               <w:szCs w:val="22"/>
             </w:rPr>
           </w:pPr>
-          <w:hyperlink w:anchor="_Toc83153218" w:history="1">
+          <w:hyperlink w:anchor="_Toc83174929" w:history="1">
             <w:r>
               <w:rPr>
                 <w:rStyle w:val="Hyperlink"/>
@@ -1270,7 +1272,7 @@
                 <w:noProof/>
                 <w:webHidden/>
               </w:rPr>
-              <w:instrText xml:space="preserve"> PAGEREF _Toc83153218 \h </w:instrText>
+              <w:instrText xml:space="preserve"> PAGEREF _Toc83174929 \h </w:instrText>
             </w:r>
             <w:r>
               <w:rPr>
@@ -1315,7 +1317,7 @@
               <w:szCs w:val="22"/>
             </w:rPr>
           </w:pPr>
-          <w:hyperlink w:anchor="_Toc83153219" w:history="1">
+          <w:hyperlink w:anchor="_Toc83174930" w:history="1">
             <w:r>
               <w:rPr>
                 <w:rStyle w:val="Hyperlink"/>
@@ -1360,7 +1362,7 @@
                 <w:noProof/>
                 <w:webHidden/>
               </w:rPr>
-              <w:instrText xml:space="preserve"> PAGEREF _Toc83153219 \h </w:instrText>
+              <w:instrText xml:space="preserve"> PAGEREF _Toc83174930 \h </w:instrText>
             </w:r>
             <w:r>
               <w:rPr>
@@ -1405,7 +1407,7 @@
               <w:szCs w:val="22"/>
             </w:rPr>
           </w:pPr>
-          <w:hyperlink w:anchor="_Toc83153220" w:history="1">
+          <w:hyperlink w:anchor="_Toc83174931" w:history="1">
             <w:r>
               <w:rPr>
                 <w:rStyle w:val="Hyperlink"/>
@@ -1450,7 +1452,7 @@
                 <w:noProof/>
                 <w:webHidden/>
               </w:rPr>
-              <w:instrText xml:space="preserve"> PAGEREF _Toc83153220 \h </w:instrText>
+              <w:instrText xml:space="preserve"> PAGEREF _Toc83174931 \h </w:instrText>
             </w:r>
             <w:r>
               <w:rPr>
@@ -1495,7 +1497,7 @@
               <w:szCs w:val="22"/>
             </w:rPr>
           </w:pPr>
-          <w:hyperlink w:anchor="_Toc83153221" w:history="1">
+          <w:hyperlink w:anchor="_Toc83174932" w:history="1">
             <w:r>
               <w:rPr>
                 <w:rStyle w:val="Hyperlink"/>
@@ -1540,7 +1542,7 @@
                 <w:noProof/>
                 <w:webHidden/>
               </w:rPr>
-              <w:instrText xml:space="preserve"> PAGEREF _Toc83153221 \h </w:instrText>
+              <w:instrText xml:space="preserve"> PAGEREF _Toc83174932 \h </w:instrText>
             </w:r>
             <w:r>
               <w:rPr>
@@ -1560,7 +1562,7 @@
                 <w:noProof/>
                 <w:webHidden/>
               </w:rPr>
-              <w:t>15</w:t>
+              <w:t>16</w:t>
             </w:r>
             <w:r>
               <w:rPr>
@@ -1585,7 +1587,7 @@
               <w:szCs w:val="22"/>
             </w:rPr>
           </w:pPr>
-          <w:hyperlink w:anchor="_Toc83153222" w:history="1">
+          <w:hyperlink w:anchor="_Toc83174933" w:history="1">
             <w:r>
               <w:rPr>
                 <w:rStyle w:val="Hyperlink"/>
@@ -1628,7 +1630,7 @@
                 <w:noProof/>
                 <w:webHidden/>
               </w:rPr>
-              <w:instrText xml:space="preserve"> PAGEREF _Toc83153222 \h </w:instrText>
+              <w:instrText xml:space="preserve"> PAGEREF _Toc83174933 \h </w:instrText>
             </w:r>
             <w:r>
               <w:rPr>
@@ -1648,7 +1650,7 @@
                 <w:noProof/>
                 <w:webHidden/>
               </w:rPr>
-              <w:t>16</w:t>
+              <w:t>17</w:t>
             </w:r>
             <w:r>
               <w:rPr>
@@ -1774,7 +1776,7 @@
           <w:iCs w:val="0"/>
         </w:rPr>
       </w:pPr>
-      <w:bookmarkStart w:id="0" w:name="_Toc83153210"/>
+      <w:bookmarkStart w:id="1" w:name="_Toc83174921"/>
       <w:proofErr w:type="spellStart"/>
       <w:r>
         <w:rPr>
@@ -1785,7 +1787,7 @@
         <w:lastRenderedPageBreak/>
         <w:t>Uvod</w:t>
       </w:r>
-      <w:bookmarkEnd w:id="0"/>
+      <w:bookmarkEnd w:id="1"/>
       <w:proofErr w:type="spellEnd"/>
     </w:p>
     <w:p/>
@@ -3289,7 +3291,7 @@
           <w:numId w:val="10"/>
         </w:numPr>
       </w:pPr>
-      <w:bookmarkStart w:id="1" w:name="_Toc83153211"/>
+      <w:bookmarkStart w:id="2" w:name="_Toc83174922"/>
       <w:proofErr w:type="spellStart"/>
       <w:r>
         <w:t>Skup</w:t>
@@ -3302,7 +3304,7 @@
       <w:r>
         <w:t>podataka</w:t>
       </w:r>
-      <w:bookmarkEnd w:id="1"/>
+      <w:bookmarkEnd w:id="2"/>
       <w:proofErr w:type="spellEnd"/>
     </w:p>
     <w:p/>
@@ -3447,79 +3449,79 @@
       </w:r>
       <w:proofErr w:type="spellStart"/>
       <w:r>
+        <w:t>stabla</w:t>
+      </w:r>
+      <w:proofErr w:type="spellEnd"/>
+      <w:r>
+        <w:t xml:space="preserve"> u </w:t>
+      </w:r>
+      <w:proofErr w:type="spellStart"/>
+      <w:r>
+        <w:t>grafovima</w:t>
+      </w:r>
+      <w:proofErr w:type="spellEnd"/>
+      <w:r>
+        <w:t xml:space="preserve"> </w:t>
+      </w:r>
+      <w:proofErr w:type="spellStart"/>
+      <w:r>
+        <w:t>i</w:t>
+      </w:r>
+      <w:proofErr w:type="spellEnd"/>
+      <w:r>
+        <w:t xml:space="preserve"> </w:t>
+      </w:r>
+      <w:proofErr w:type="spellStart"/>
+      <w:r>
+        <w:t>njegove</w:t>
+      </w:r>
+      <w:proofErr w:type="spellEnd"/>
+      <w:r>
+        <w:t xml:space="preserve"> </w:t>
+      </w:r>
+      <w:proofErr w:type="spellStart"/>
+      <w:r>
+        <w:t>varijante</w:t>
+      </w:r>
+      <w:proofErr w:type="spellEnd"/>
+      <w:r>
+        <w:t xml:space="preserve"> </w:t>
+      </w:r>
+      <w:proofErr w:type="spellStart"/>
+      <w:r>
+        <w:t>i</w:t>
+      </w:r>
+      <w:proofErr w:type="spellEnd"/>
+      <w:r>
+        <w:t xml:space="preserve"> </w:t>
+      </w:r>
+      <w:proofErr w:type="spellStart"/>
+      <w:r>
+        <w:t>informacija</w:t>
+      </w:r>
+      <w:proofErr w:type="spellEnd"/>
+      <w:r>
+        <w:t xml:space="preserve"> o </w:t>
+      </w:r>
+      <w:proofErr w:type="spellStart"/>
+      <w:r>
+        <w:t>njihovim</w:t>
+      </w:r>
+      <w:proofErr w:type="spellEnd"/>
+      <w:r>
+        <w:t xml:space="preserve"> </w:t>
+      </w:r>
+      <w:proofErr w:type="spellStart"/>
+      <w:r>
+        <w:t>izvorima</w:t>
+      </w:r>
+      <w:proofErr w:type="spellEnd"/>
+      <w:r>
+        <w:t xml:space="preserve">, </w:t>
+      </w:r>
+      <w:proofErr w:type="spellStart"/>
+      <w:r>
         <w:lastRenderedPageBreak/>
-        <w:t>stabla</w:t>
-      </w:r>
-      <w:proofErr w:type="spellEnd"/>
-      <w:r>
-        <w:t xml:space="preserve"> u </w:t>
-      </w:r>
-      <w:proofErr w:type="spellStart"/>
-      <w:r>
-        <w:t>grafovima</w:t>
-      </w:r>
-      <w:proofErr w:type="spellEnd"/>
-      <w:r>
-        <w:t xml:space="preserve"> </w:t>
-      </w:r>
-      <w:proofErr w:type="spellStart"/>
-      <w:r>
-        <w:t>i</w:t>
-      </w:r>
-      <w:proofErr w:type="spellEnd"/>
-      <w:r>
-        <w:t xml:space="preserve"> </w:t>
-      </w:r>
-      <w:proofErr w:type="spellStart"/>
-      <w:r>
-        <w:t>njegove</w:t>
-      </w:r>
-      <w:proofErr w:type="spellEnd"/>
-      <w:r>
-        <w:t xml:space="preserve"> </w:t>
-      </w:r>
-      <w:proofErr w:type="spellStart"/>
-      <w:r>
-        <w:t>varijante</w:t>
-      </w:r>
-      <w:proofErr w:type="spellEnd"/>
-      <w:r>
-        <w:t xml:space="preserve"> </w:t>
-      </w:r>
-      <w:proofErr w:type="spellStart"/>
-      <w:r>
-        <w:t>i</w:t>
-      </w:r>
-      <w:proofErr w:type="spellEnd"/>
-      <w:r>
-        <w:t xml:space="preserve"> </w:t>
-      </w:r>
-      <w:proofErr w:type="spellStart"/>
-      <w:r>
-        <w:t>informacija</w:t>
-      </w:r>
-      <w:proofErr w:type="spellEnd"/>
-      <w:r>
-        <w:t xml:space="preserve"> o </w:t>
-      </w:r>
-      <w:proofErr w:type="spellStart"/>
-      <w:r>
-        <w:t>njihovim</w:t>
-      </w:r>
-      <w:proofErr w:type="spellEnd"/>
-      <w:r>
-        <w:t xml:space="preserve"> </w:t>
-      </w:r>
-      <w:proofErr w:type="spellStart"/>
-      <w:r>
-        <w:t>izvorima</w:t>
-      </w:r>
-      <w:proofErr w:type="spellEnd"/>
-      <w:r>
-        <w:t xml:space="preserve">, </w:t>
-      </w:r>
-      <w:proofErr w:type="spellStart"/>
-      <w:r>
         <w:t>stepenu</w:t>
       </w:r>
       <w:proofErr w:type="spellEnd"/>
@@ -3737,7 +3739,7 @@
       <w:pPr>
         <w:pStyle w:val="Heading2"/>
       </w:pPr>
-      <w:bookmarkStart w:id="2" w:name="_Toc83153212"/>
+      <w:bookmarkStart w:id="3" w:name="_Toc83174923"/>
       <w:proofErr w:type="spellStart"/>
       <w:r>
         <w:t>Opis</w:t>
@@ -3758,7 +3760,7 @@
       <w:r>
         <w:t>podataka</w:t>
       </w:r>
-      <w:bookmarkEnd w:id="2"/>
+      <w:bookmarkEnd w:id="3"/>
       <w:proofErr w:type="spellEnd"/>
     </w:p>
     <w:p/>
@@ -4864,7 +4866,7 @@
       <w:pPr>
         <w:pStyle w:val="Heading1"/>
       </w:pPr>
-      <w:bookmarkStart w:id="3" w:name="_Toc83153213"/>
+      <w:bookmarkStart w:id="4" w:name="_Toc83174924"/>
       <w:proofErr w:type="spellStart"/>
       <w:r>
         <w:t>Optimizacioni</w:t>
@@ -4877,7 +4879,7 @@
       <w:r>
         <w:t>algoritmi</w:t>
       </w:r>
-      <w:bookmarkEnd w:id="3"/>
+      <w:bookmarkEnd w:id="4"/>
       <w:proofErr w:type="spellEnd"/>
     </w:p>
     <w:p/>
@@ -4885,7 +4887,7 @@
       <w:pPr>
         <w:pStyle w:val="Heading2"/>
       </w:pPr>
-      <w:bookmarkStart w:id="4" w:name="_Toc83153214"/>
+      <w:bookmarkStart w:id="5" w:name="_Toc83174925"/>
       <w:proofErr w:type="spellStart"/>
       <w:r>
         <w:t>Genetski</w:t>
@@ -4898,7 +4900,7 @@
       <w:r>
         <w:t>algoritam</w:t>
       </w:r>
-      <w:bookmarkEnd w:id="4"/>
+      <w:bookmarkEnd w:id="5"/>
       <w:proofErr w:type="spellEnd"/>
     </w:p>
     <w:p>
@@ -6337,14 +6339,14 @@
           <w:lang w:val="sr-Latn-RS"/>
         </w:rPr>
       </w:pPr>
-      <w:bookmarkStart w:id="5" w:name="_Toc83153215"/>
+      <w:bookmarkStart w:id="6" w:name="_Toc83174926"/>
       <w:r>
         <w:rPr>
           <w:lang w:val="sr-Latn-RS"/>
         </w:rPr>
         <w:t>Diskretni algoritam za optimizaciju rojem čestica</w:t>
       </w:r>
-      <w:bookmarkEnd w:id="5"/>
+      <w:bookmarkEnd w:id="6"/>
     </w:p>
     <w:p>
       <w:pPr>
@@ -6461,7 +6463,7 @@
             <v:path o:extrusionok="f" gradientshapeok="t" o:connecttype="rect"/>
             <o:lock v:ext="edit" aspectratio="t"/>
           </v:shapetype>
-          <v:shape id="_x0000_i1025" type="#_x0000_t75" style="width:375.75pt;height:76.5pt">
+          <v:shape id="_x0000_i1025" type="#_x0000_t75" style="width:375.65pt;height:76.4pt">
             <v:imagedata r:id="rId11" o:title="01"/>
           </v:shape>
         </w:pict>
@@ -6779,7 +6781,7 @@
           <w:lang w:val="sr-Latn-RS"/>
         </w:rPr>
         <w:pict>
-          <v:shape id="_x0000_i1026" type="#_x0000_t75" style="width:255pt;height:60pt">
+          <v:shape id="_x0000_i1026" type="#_x0000_t75" style="width:254.8pt;height:60.1pt">
             <v:imagedata r:id="rId12" o:title="03"/>
           </v:shape>
         </w:pict>
@@ -7333,14 +7335,14 @@
           <w:lang w:val="sr-Latn-RS"/>
         </w:rPr>
       </w:pPr>
-      <w:bookmarkStart w:id="6" w:name="_Toc83153216"/>
+      <w:bookmarkStart w:id="7" w:name="_Toc83174927"/>
       <w:r>
         <w:rPr>
           <w:lang w:val="sr-Latn-RS"/>
         </w:rPr>
         <w:t>Algoritam simuliranog kaljenja</w:t>
       </w:r>
-      <w:bookmarkEnd w:id="6"/>
+      <w:bookmarkEnd w:id="7"/>
     </w:p>
     <w:p>
       <w:pPr>
@@ -8052,14 +8054,14 @@
           <w:lang w:val="sr-Latn-RS"/>
         </w:rPr>
       </w:pPr>
-      <w:bookmarkStart w:id="7" w:name="_Toc83153217"/>
+      <w:bookmarkStart w:id="8" w:name="_Toc83174928"/>
       <w:r>
         <w:rPr>
           <w:lang w:val="sr-Latn-RS"/>
         </w:rPr>
         <w:t>Rezultati i diskusija</w:t>
       </w:r>
-      <w:bookmarkEnd w:id="7"/>
+      <w:bookmarkEnd w:id="8"/>
     </w:p>
     <w:p>
       <w:pPr>
@@ -8075,14 +8077,14 @@
           <w:lang w:val="sr-Latn-RS"/>
         </w:rPr>
       </w:pPr>
-      <w:bookmarkStart w:id="8" w:name="_Toc83153218"/>
+      <w:bookmarkStart w:id="9" w:name="_Toc83174929"/>
       <w:r>
         <w:rPr>
           <w:lang w:val="sr-Latn-RS"/>
         </w:rPr>
         <w:t>Genetski algoritam</w:t>
       </w:r>
-      <w:bookmarkEnd w:id="8"/>
+      <w:bookmarkEnd w:id="9"/>
     </w:p>
     <w:p>
       <w:pPr>
@@ -8272,6 +8274,7 @@
     <w:p>
       <w:pPr>
         <w:ind w:firstLine="720"/>
+        <w:jc w:val="center"/>
         <w:rPr>
           <w:lang w:val="sr-Latn-RS"/>
         </w:rPr>
@@ -8424,14 +8427,14 @@
           <w:lang w:val="sr-Latn-RS"/>
         </w:rPr>
       </w:pPr>
-      <w:bookmarkStart w:id="9" w:name="_Toc83153219"/>
+      <w:bookmarkStart w:id="10" w:name="_Toc83174930"/>
       <w:r>
         <w:rPr>
           <w:lang w:val="sr-Latn-RS"/>
         </w:rPr>
         <w:t>Diskretni algoritam za optimizaciju rojem čestica</w:t>
       </w:r>
-      <w:bookmarkEnd w:id="9"/>
+      <w:bookmarkEnd w:id="10"/>
     </w:p>
     <w:p>
       <w:pPr>
@@ -8479,10 +8482,65 @@
     <w:p>
       <w:pPr>
         <w:ind w:firstLine="720"/>
-        <w:rPr>
-          <w:lang w:val="sr-Latn-RS"/>
-        </w:rPr>
-      </w:pPr>
+        <w:jc w:val="center"/>
+        <w:rPr>
+          <w:lang w:val="sr-Latn-RS"/>
+        </w:rPr>
+      </w:pPr>
+      <w:r>
+        <w:rPr>
+          <w:noProof/>
+        </w:rPr>
+        <w:lastRenderedPageBreak/>
+        <w:drawing>
+          <wp:inline distT="0" distB="0" distL="0" distR="0" wp14:anchorId="05C13150" wp14:editId="5F8D8721">
+            <wp:extent cx="4292882" cy="2714400"/>
+            <wp:effectExtent l="0" t="0" r="0" b="0"/>
+            <wp:docPr id="5" name="Picture 5" descr="G:\RI\Projekat\pic03.JPG"/>
+            <wp:cNvGraphicFramePr>
+              <a:graphicFrameLocks xmlns:a="http://schemas.openxmlformats.org/drawingml/2006/main" noChangeAspect="1"/>
+            </wp:cNvGraphicFramePr>
+            <a:graphic xmlns:a="http://schemas.openxmlformats.org/drawingml/2006/main">
+              <a:graphicData uri="http://schemas.openxmlformats.org/drawingml/2006/picture">
+                <pic:pic xmlns:pic="http://schemas.openxmlformats.org/drawingml/2006/picture">
+                  <pic:nvPicPr>
+                    <pic:cNvPr id="0" name="Picture 5" descr="G:\RI\Projekat\pic03.JPG"/>
+                    <pic:cNvPicPr>
+                      <a:picLocks noChangeAspect="1" noChangeArrowheads="1"/>
+                    </pic:cNvPicPr>
+                  </pic:nvPicPr>
+                  <pic:blipFill>
+                    <a:blip r:embed="rId15">
+                      <a:extLst>
+                        <a:ext uri="{28A0092B-C50C-407E-A947-70E740481C1C}">
+                          <a14:useLocalDpi xmlns:a14="http://schemas.microsoft.com/office/drawing/2010/main" val="0"/>
+                        </a:ext>
+                      </a:extLst>
+                    </a:blip>
+                    <a:srcRect/>
+                    <a:stretch>
+                      <a:fillRect/>
+                    </a:stretch>
+                  </pic:blipFill>
+                  <pic:spPr bwMode="auto">
+                    <a:xfrm>
+                      <a:off x="0" y="0"/>
+                      <a:ext cx="4292882" cy="2714400"/>
+                    </a:xfrm>
+                    <a:prstGeom prst="rect">
+                      <a:avLst/>
+                    </a:prstGeom>
+                    <a:noFill/>
+                    <a:ln>
+                      <a:noFill/>
+                    </a:ln>
+                  </pic:spPr>
+                </pic:pic>
+              </a:graphicData>
+            </a:graphic>
+          </wp:inline>
+        </w:drawing>
+      </w:r>
     </w:p>
     <w:p>
       <w:pPr>
@@ -8499,7 +8557,6 @@
           <w:sz w:val="24"/>
           <w:lang w:val="sr-Latn-RS"/>
         </w:rPr>
-        <w:lastRenderedPageBreak/>
         <w:t>Sl</w:t>
       </w:r>
       <w:r>
@@ -8590,14 +8647,14 @@
           <w:lang w:val="sr-Latn-RS"/>
         </w:rPr>
       </w:pPr>
-      <w:bookmarkStart w:id="10" w:name="_Toc83153220"/>
+      <w:bookmarkStart w:id="11" w:name="_Toc83174931"/>
       <w:r>
         <w:rPr>
           <w:lang w:val="sr-Latn-RS"/>
         </w:rPr>
         <w:t>Algoritam simuliranog kaljenja</w:t>
       </w:r>
-      <w:bookmarkEnd w:id="10"/>
+      <w:bookmarkEnd w:id="11"/>
     </w:p>
     <w:p>
       <w:pPr>
@@ -8654,9 +8711,10 @@
         <w:rPr>
           <w:lang w:val="sr-Latn-RS"/>
         </w:rPr>
+        <w:lastRenderedPageBreak/>
         <w:pict>
-          <v:shape id="_x0000_i1027" type="#_x0000_t75" style="width:328.5pt;height:213.75pt">
-            <v:imagedata r:id="rId15" o:title="pic04"/>
+          <v:shape id="_x0000_i1027" type="#_x0000_t75" style="width:328.7pt;height:214.1pt">
+            <v:imagedata r:id="rId16" o:title="pic04"/>
           </v:shape>
         </w:pict>
       </w:r>
@@ -8676,7 +8734,6 @@
           <w:sz w:val="24"/>
           <w:lang w:val="sr-Latn-RS"/>
         </w:rPr>
-        <w:lastRenderedPageBreak/>
         <w:t>Slika 4:</w:t>
       </w:r>
       <w:r>
@@ -8747,8 +8804,8 @@
           <w:lang w:val="sr-Latn-RS"/>
         </w:rPr>
         <w:pict>
-          <v:shape id="_x0000_i1028" type="#_x0000_t75" style="width:458.25pt;height:81.75pt">
-            <v:imagedata r:id="rId16" o:title="tab02"/>
+          <v:shape id="_x0000_i1028" type="#_x0000_t75" style="width:458.3pt;height:82pt">
+            <v:imagedata r:id="rId17" o:title="tab02"/>
           </v:shape>
         </w:pict>
       </w:r>
@@ -8816,6 +8873,7 @@
           <w:szCs w:val="28"/>
           <w:lang w:val="sr-Latn-RS"/>
         </w:rPr>
+        <w:lastRenderedPageBreak/>
         <w:t>Greške pri primeni algoritma prelaze 40%, što je previsoko. Ovaj algoritam nije primenjiv.</w:t>
       </w:r>
     </w:p>
@@ -8833,14 +8891,14 @@
           <w:lang w:val="sr-Latn-RS"/>
         </w:rPr>
       </w:pPr>
-      <w:bookmarkStart w:id="11" w:name="_Toc83153221"/>
+      <w:bookmarkStart w:id="12" w:name="_Toc83174932"/>
       <w:r>
         <w:rPr>
           <w:lang w:val="sr-Latn-RS"/>
         </w:rPr>
         <w:t>Zaključak</w:t>
       </w:r>
-      <w:bookmarkEnd w:id="11"/>
+      <w:bookmarkEnd w:id="12"/>
     </w:p>
     <w:p>
       <w:pPr>
@@ -8866,14 +8924,7 @@
         <w:rPr>
           <w:lang w:val="sr-Latn-RS"/>
         </w:rPr>
-        <w:t xml:space="preserve">timalno rešenje, u ostalim slučajevima, pronađeno rešenje se nije razlikovalo </w:t>
-      </w:r>
-      <w:r>
-        <w:rPr>
-          <w:lang w:val="sr-Latn-RS"/>
-        </w:rPr>
-        <w:lastRenderedPageBreak/>
-        <w:t>od optimalnog za više od 8.79%. Diskretni algoritam za optimizaciju rojem čestica nije prikazao dobre performanse. On je previše sporo napredovao u nalaženju boljih rešenja, i pojedinačna iteracija ovog algoritma je bila previše spora da bi on bio primenjiv. Algoritam simuliranog kaljenja, takođe, nije prikazao dobre rezultate. On uopšte nije konvergirao ka boljim rešenjima. Ovo se najverovatnije dešavalo zbog nekih nepronađenih grešaka.</w:t>
+        <w:t>timalno rešenje, u ostalim slučajevima, pronađeno rešenje se nije razlikovalo od optimalnog za više od 8.79%. Diskretni algoritam za optimizaciju rojem čestica nije prikazao dobre performanse. On je previše sporo napredovao u nalaženju boljih rešenja, i pojedinačna iteracija ovog algoritma je bila previše spora da bi on bio primenjiv. Algoritam simuliranog kaljenja, takođe, nije prikazao dobre rezultate. On uopšte nije konvergirao ka boljim rešenjima. Ovo se najverovatnije dešavalo zbog nekih nepronađenih grešaka.</w:t>
       </w:r>
     </w:p>
     <w:p>
@@ -8897,10 +8948,64 @@
           <w:lang w:val="sr-Latn-RS"/>
         </w:rPr>
       </w:pPr>
-      <w:bookmarkStart w:id="12" w:name="_GoBack"/>
-      <w:bookmarkEnd w:id="12"/>
-    </w:p>
-    <w:bookmarkStart w:id="13" w:name="_Toc83153222" w:displacedByCustomXml="next"/>
+    </w:p>
+    <w:p>
+      <w:pPr>
+        <w:ind w:firstLine="510"/>
+        <w:rPr>
+          <w:lang w:val="sr-Latn-RS"/>
+        </w:rPr>
+      </w:pPr>
+    </w:p>
+    <w:p>
+      <w:pPr>
+        <w:ind w:firstLine="510"/>
+        <w:rPr>
+          <w:lang w:val="sr-Latn-RS"/>
+        </w:rPr>
+      </w:pPr>
+    </w:p>
+    <w:p>
+      <w:pPr>
+        <w:ind w:firstLine="510"/>
+        <w:rPr>
+          <w:lang w:val="sr-Latn-RS"/>
+        </w:rPr>
+      </w:pPr>
+    </w:p>
+    <w:p>
+      <w:pPr>
+        <w:ind w:firstLine="510"/>
+        <w:rPr>
+          <w:lang w:val="sr-Latn-RS"/>
+        </w:rPr>
+      </w:pPr>
+    </w:p>
+    <w:p>
+      <w:pPr>
+        <w:ind w:firstLine="510"/>
+        <w:rPr>
+          <w:lang w:val="sr-Latn-RS"/>
+        </w:rPr>
+      </w:pPr>
+    </w:p>
+    <w:p>
+      <w:pPr>
+        <w:ind w:firstLine="510"/>
+        <w:rPr>
+          <w:lang w:val="sr-Latn-RS"/>
+        </w:rPr>
+      </w:pPr>
+    </w:p>
+    <w:p>
+      <w:pPr>
+        <w:ind w:firstLine="510"/>
+        <w:rPr>
+          <w:lang w:val="sr-Latn-RS"/>
+        </w:rPr>
+      </w:pPr>
+    </w:p>
+    <w:bookmarkStart w:id="13" w:name="_Toc83174933" w:displacedByCustomXml="next"/>
     <w:sdt>
       <w:sdtPr>
         <w:rPr>
@@ -9202,7 +9307,7 @@
       </w:sdtContent>
     </w:sdt>
     <w:sectPr>
-      <w:footerReference w:type="default" r:id="rId17"/>
+      <w:footerReference w:type="default" r:id="rId18"/>
       <w:pgSz w:w="12240" w:h="15840"/>
       <w:pgMar w:top="1440" w:right="1440" w:bottom="1440" w:left="1440" w:header="708" w:footer="708" w:gutter="0"/>
       <w:cols w:space="708"/>
@@ -9266,7 +9371,7 @@
           <w:rPr>
             <w:noProof/>
           </w:rPr>
-          <w:t>14</w:t>
+          <w:t>17</w:t>
         </w:r>
         <w:r>
           <w:rPr>
@@ -11978,7 +12083,7 @@
 </file>
 
 <file path=customXml/itemProps1.xml><?xml version="1.0" encoding="utf-8"?>
-<ds:datastoreItem xmlns:ds="http://schemas.openxmlformats.org/officeDocument/2006/customXml" ds:itemID="{1655ADBF-18D3-4A04-9878-6299CBC0A817}">
+<ds:datastoreItem xmlns:ds="http://schemas.openxmlformats.org/officeDocument/2006/customXml" ds:itemID="{FA21E4C8-F4BE-4CE6-96DC-7AD9F9A47AA4}">
   <ds:schemaRefs>
     <ds:schemaRef ds:uri="http://schemas.openxmlformats.org/officeDocument/2006/bibliography"/>
   </ds:schemaRefs>

</xml_diff>